<commit_message>
Commit for entire project
</commit_message>
<xml_diff>
--- a/Server/doc/System design.docx
+++ b/Server/doc/System design.docx
@@ -1,6 +1,6 @@
 
 <file path=word/document.xml><?xml version="1.0" encoding="utf-8"?>
-<w:document xmlns:wpc="http://schemas.microsoft.com/office/word/2010/wordprocessingCanvas" xmlns:cx="http://schemas.microsoft.com/office/drawing/2014/chartex" xmlns:cx1="http://schemas.microsoft.com/office/drawing/2015/9/8/chartex" xmlns:cx2="http://schemas.microsoft.com/office/drawing/2015/10/21/chartex" xmlns:cx3="http://schemas.microsoft.com/office/drawing/2016/5/9/chartex" xmlns:cx4="http://schemas.microsoft.com/office/drawing/2016/5/10/chartex" xmlns:cx5="http://schemas.microsoft.com/office/drawing/2016/5/11/chartex" xmlns:cx6="http://schemas.microsoft.com/office/drawing/2016/5/12/chartex" xmlns:cx7="http://schemas.microsoft.com/office/drawing/2016/5/13/chartex" xmlns:cx8="http://schemas.microsoft.com/office/drawing/2016/5/14/chartex" xmlns:mc="http://schemas.openxmlformats.org/markup-compatibility/2006" xmlns:aink="http://schemas.microsoft.com/office/drawing/2016/ink" xmlns:am3d="http://schemas.microsoft.com/office/drawing/2017/model3d" xmlns:o="urn:schemas-microsoft-com:office:office" xmlns:r="http://schemas.openxmlformats.org/officeDocument/2006/relationships" xmlns:m="http://schemas.openxmlformats.org/officeDocument/2006/math" xmlns:v="urn:schemas-microsoft-com:vml" xmlns:wp14="http://schemas.microsoft.com/office/word/2010/wordprocessingDrawing" xmlns:wp="http://schemas.openxmlformats.org/drawingml/2006/wordprocessingDrawing" xmlns:w10="urn:schemas-microsoft-com:office:word" xmlns:w="http://schemas.openxmlformats.org/wordprocessingml/2006/main" xmlns:w14="http://schemas.microsoft.com/office/word/2010/wordml" xmlns:w15="http://schemas.microsoft.com/office/word/2012/wordml" xmlns:w16cex="http://schemas.microsoft.com/office/word/2018/wordml/cex" xmlns:w16cid="http://schemas.microsoft.com/office/word/2016/wordml/cid" xmlns:w16="http://schemas.microsoft.com/office/word/2018/wordml" xmlns:w16se="http://schemas.microsoft.com/office/word/2015/wordml/symex" xmlns:wpg="http://schemas.microsoft.com/office/word/2010/wordprocessingGroup" xmlns:wpi="http://schemas.microsoft.com/office/word/2010/wordprocessingInk" xmlns:wne="http://schemas.microsoft.com/office/word/2006/wordml" xmlns:wps="http://schemas.microsoft.com/office/word/2010/wordprocessingShape" mc:Ignorable="w14 w15 w16se w16cid w16 w16cex wp14">
+<w:document xmlns:wpc="http://schemas.microsoft.com/office/word/2010/wordprocessingCanvas" xmlns:cx="http://schemas.microsoft.com/office/drawing/2014/chartex" xmlns:cx1="http://schemas.microsoft.com/office/drawing/2015/9/8/chartex" xmlns:cx2="http://schemas.microsoft.com/office/drawing/2015/10/21/chartex" xmlns:cx3="http://schemas.microsoft.com/office/drawing/2016/5/9/chartex" xmlns:cx4="http://schemas.microsoft.com/office/drawing/2016/5/10/chartex" xmlns:cx5="http://schemas.microsoft.com/office/drawing/2016/5/11/chartex" xmlns:cx6="http://schemas.microsoft.com/office/drawing/2016/5/12/chartex" xmlns:cx7="http://schemas.microsoft.com/office/drawing/2016/5/13/chartex" xmlns:cx8="http://schemas.microsoft.com/office/drawing/2016/5/14/chartex" xmlns:mc="http://schemas.openxmlformats.org/markup-compatibility/2006" xmlns:aink="http://schemas.microsoft.com/office/drawing/2016/ink" xmlns:am3d="http://schemas.microsoft.com/office/drawing/2017/model3d" xmlns:o="urn:schemas-microsoft-com:office:office" xmlns:r="http://schemas.openxmlformats.org/officeDocument/2006/relationships" xmlns:m="http://schemas.openxmlformats.org/officeDocument/2006/math" xmlns:v="urn:schemas-microsoft-com:vml" xmlns:wp14="http://schemas.microsoft.com/office/word/2010/wordprocessingDrawing" xmlns:wp="http://schemas.openxmlformats.org/drawingml/2006/wordprocessingDrawing" xmlns:w10="urn:schemas-microsoft-com:office:word" xmlns:w="http://schemas.openxmlformats.org/wordprocessingml/2006/main" xmlns:w14="http://schemas.microsoft.com/office/word/2010/wordml" xmlns:w15="http://schemas.microsoft.com/office/word/2012/wordml" xmlns:w16cex="http://schemas.microsoft.com/office/word/2018/wordml/cex" xmlns:w16cid="http://schemas.microsoft.com/office/word/2016/wordml/cid" xmlns:w16="http://schemas.microsoft.com/office/word/2018/wordml" xmlns:w16sdtdh="http://schemas.microsoft.com/office/word/2020/wordml/sdtdatahash" xmlns:w16se="http://schemas.microsoft.com/office/word/2015/wordml/symex" xmlns:wpg="http://schemas.microsoft.com/office/word/2010/wordprocessingGroup" xmlns:wpi="http://schemas.microsoft.com/office/word/2010/wordprocessingInk" xmlns:wne="http://schemas.microsoft.com/office/word/2006/wordml" xmlns:wps="http://schemas.microsoft.com/office/word/2010/wordprocessingShape" mc:Ignorable="w14 w15 w16se w16cid w16 w16cex w16sdtdh wp14">
   <w:body>
     <w:p>
       <w:pPr>
@@ -485,17 +485,23 @@
           <w:lang w:val="en-US"/>
         </w:rPr>
         <w:t>4.1. Message exchanging protocol</w:t>
+      </w:r>
+      <w:r>
+        <w:rPr>
+          <w:lang w:val="en-US"/>
+        </w:rPr>
+        <w:t>: Protocol 3Vil</w:t>
       </w:r>
     </w:p>
     <w:tbl>
       <w:tblPr>
         <w:tblStyle w:val="TableGrid"/>
         <w:tblW w:w="0" w:type="auto"/>
+        <w:tblInd w:w="-5" w:type="dxa"/>
         <w:tblLook w:val="04A0" w:firstRow="1" w:lastRow="0" w:firstColumn="1" w:lastColumn="0" w:noHBand="0" w:noVBand="1"/>
       </w:tblPr>
       <w:tblGrid>
         <w:gridCol w:w="1838"/>
-        <w:gridCol w:w="1843"/>
         <w:gridCol w:w="6804"/>
       </w:tblGrid>
       <w:tr>
@@ -522,17 +528,9 @@
                 <w:szCs w:val="28"/>
                 <w:lang w:val="en-US"/>
               </w:rPr>
-              <w:t>From byte</w:t>
-            </w:r>
-          </w:p>
-        </w:tc>
-        <w:tc>
-          <w:tcPr>
-            <w:tcW w:w="1843" w:type="dxa"/>
-          </w:tcPr>
-          <w:p>
-            <w:pPr>
-              <w:jc w:val="center"/>
+              <w:t>Byt</w:t>
+            </w:r>
+            <w:r>
               <w:rPr>
                 <w:b/>
                 <w:bCs/>
@@ -540,8 +538,17 @@
                 <w:szCs w:val="28"/>
                 <w:lang w:val="en-US"/>
               </w:rPr>
-            </w:pPr>
-            <w:r>
+              <w:t>e</w:t>
+            </w:r>
+          </w:p>
+        </w:tc>
+        <w:tc>
+          <w:tcPr>
+            <w:tcW w:w="6804" w:type="dxa"/>
+          </w:tcPr>
+          <w:p>
+            <w:pPr>
+              <w:jc w:val="center"/>
               <w:rPr>
                 <w:b/>
                 <w:bCs/>
@@ -549,17 +556,8 @@
                 <w:szCs w:val="28"/>
                 <w:lang w:val="en-US"/>
               </w:rPr>
-              <w:t>To byte</w:t>
-            </w:r>
-          </w:p>
-        </w:tc>
-        <w:tc>
-          <w:tcPr>
-            <w:tcW w:w="6804" w:type="dxa"/>
-          </w:tcPr>
-          <w:p>
-            <w:pPr>
-              <w:jc w:val="center"/>
+            </w:pPr>
+            <w:r>
               <w:rPr>
                 <w:b/>
                 <w:bCs/>
@@ -567,8 +565,196 @@
                 <w:szCs w:val="28"/>
                 <w:lang w:val="en-US"/>
               </w:rPr>
-            </w:pPr>
-            <w:r>
+              <w:t>Description</w:t>
+            </w:r>
+          </w:p>
+        </w:tc>
+      </w:tr>
+      <w:tr>
+        <w:tc>
+          <w:tcPr>
+            <w:tcW w:w="1838" w:type="dxa"/>
+          </w:tcPr>
+          <w:p>
+            <w:pPr>
+              <w:jc w:val="center"/>
+              <w:rPr>
+                <w:lang w:val="en-US"/>
+              </w:rPr>
+            </w:pPr>
+            <w:r>
+              <w:rPr>
+                <w:lang w:val="en-US"/>
+              </w:rPr>
+              <w:t>0</w:t>
+            </w:r>
+          </w:p>
+        </w:tc>
+        <w:tc>
+          <w:tcPr>
+            <w:tcW w:w="6804" w:type="dxa"/>
+          </w:tcPr>
+          <w:p>
+            <w:pPr>
+              <w:rPr>
+                <w:lang w:val="en-US"/>
+              </w:rPr>
+            </w:pPr>
+            <w:r>
+              <w:rPr>
+                <w:lang w:val="en-US"/>
+              </w:rPr>
+              <w:t>Flag</w:t>
+            </w:r>
+          </w:p>
+        </w:tc>
+      </w:tr>
+      <w:tr>
+        <w:tc>
+          <w:tcPr>
+            <w:tcW w:w="1838" w:type="dxa"/>
+          </w:tcPr>
+          <w:p>
+            <w:pPr>
+              <w:jc w:val="center"/>
+              <w:rPr>
+                <w:lang w:val="en-US"/>
+              </w:rPr>
+            </w:pPr>
+            <w:r>
+              <w:rPr>
+                <w:lang w:val="en-US"/>
+              </w:rPr>
+              <w:t>1</w:t>
+            </w:r>
+            <w:r>
+              <w:rPr>
+                <w:lang w:val="en-US"/>
+              </w:rPr>
+              <w:t>-&gt;</w:t>
+            </w:r>
+            <w:r>
+              <w:rPr>
+                <w:lang w:val="en-US"/>
+              </w:rPr>
+              <w:t>4</w:t>
+            </w:r>
+          </w:p>
+        </w:tc>
+        <w:tc>
+          <w:tcPr>
+            <w:tcW w:w="6804" w:type="dxa"/>
+          </w:tcPr>
+          <w:p>
+            <w:pPr>
+              <w:rPr>
+                <w:lang w:val="en-US"/>
+              </w:rPr>
+            </w:pPr>
+            <w:r>
+              <w:rPr>
+                <w:lang w:val="en-US"/>
+              </w:rPr>
+              <w:t>Size of payload</w:t>
+            </w:r>
+          </w:p>
+        </w:tc>
+      </w:tr>
+      <w:tr>
+        <w:trPr>
+          <w:trHeight w:val="57"/>
+        </w:trPr>
+        <w:tc>
+          <w:tcPr>
+            <w:tcW w:w="1838" w:type="dxa"/>
+          </w:tcPr>
+          <w:p>
+            <w:pPr>
+              <w:jc w:val="center"/>
+              <w:rPr>
+                <w:lang w:val="en-US"/>
+              </w:rPr>
+            </w:pPr>
+            <w:r>
+              <w:rPr>
+                <w:lang w:val="en-US"/>
+              </w:rPr>
+              <w:t>5</w:t>
+            </w:r>
+            <w:r>
+              <w:rPr>
+                <w:lang w:val="en-US"/>
+              </w:rPr>
+              <w:t>..</w:t>
+            </w:r>
+          </w:p>
+        </w:tc>
+        <w:tc>
+          <w:tcPr>
+            <w:tcW w:w="6804" w:type="dxa"/>
+          </w:tcPr>
+          <w:p>
+            <w:pPr>
+              <w:rPr>
+                <w:lang w:val="en-US"/>
+              </w:rPr>
+            </w:pPr>
+            <w:r>
+              <w:rPr>
+                <w:lang w:val="en-US"/>
+              </w:rPr>
+              <w:t>Payload</w:t>
+            </w:r>
+          </w:p>
+        </w:tc>
+      </w:tr>
+    </w:tbl>
+    <w:p>
+      <w:pPr>
+        <w:rPr>
+          <w:lang w:val="en-US"/>
+        </w:rPr>
+      </w:pPr>
+    </w:p>
+    <w:p>
+      <w:pPr>
+        <w:pStyle w:val="Heading3"/>
+        <w:rPr>
+          <w:lang w:val="en-US"/>
+        </w:rPr>
+      </w:pPr>
+      <w:r>
+        <w:rPr>
+          <w:lang w:val="en-US"/>
+        </w:rPr>
+        <w:t xml:space="preserve">4.1.1. </w:t>
+      </w:r>
+      <w:r>
+        <w:rPr>
+          <w:lang w:val="en-US"/>
+        </w:rPr>
+        <w:t>Flag byte description</w:t>
+      </w:r>
+    </w:p>
+    <w:tbl>
+      <w:tblPr>
+        <w:tblStyle w:val="TableGrid"/>
+        <w:tblW w:w="0" w:type="auto"/>
+        <w:tblInd w:w="-5" w:type="dxa"/>
+        <w:tblLook w:val="04A0" w:firstRow="1" w:lastRow="0" w:firstColumn="1" w:lastColumn="0" w:noHBand="0" w:noVBand="1"/>
+      </w:tblPr>
+      <w:tblGrid>
+        <w:gridCol w:w="1838"/>
+        <w:gridCol w:w="6804"/>
+      </w:tblGrid>
+      <w:tr>
+        <w:tc>
+          <w:tcPr>
+            <w:tcW w:w="1838" w:type="dxa"/>
+          </w:tcPr>
+          <w:p>
+            <w:pPr>
+              <w:jc w:val="center"/>
               <w:rPr>
                 <w:b/>
                 <w:bCs/>
@@ -576,6 +762,52 @@
                 <w:szCs w:val="28"/>
                 <w:lang w:val="en-US"/>
               </w:rPr>
+            </w:pPr>
+            <w:r>
+              <w:rPr>
+                <w:b/>
+                <w:bCs/>
+                <w:sz w:val="28"/>
+                <w:szCs w:val="28"/>
+                <w:lang w:val="en-US"/>
+              </w:rPr>
+              <w:t>B</w:t>
+            </w:r>
+            <w:r>
+              <w:rPr>
+                <w:b/>
+                <w:bCs/>
+                <w:sz w:val="28"/>
+                <w:szCs w:val="28"/>
+                <w:lang w:val="en-US"/>
+              </w:rPr>
+              <w:t>it</w:t>
+            </w:r>
+          </w:p>
+        </w:tc>
+        <w:tc>
+          <w:tcPr>
+            <w:tcW w:w="6804" w:type="dxa"/>
+          </w:tcPr>
+          <w:p>
+            <w:pPr>
+              <w:jc w:val="center"/>
+              <w:rPr>
+                <w:b/>
+                <w:bCs/>
+                <w:sz w:val="28"/>
+                <w:szCs w:val="28"/>
+                <w:lang w:val="en-US"/>
+              </w:rPr>
+            </w:pPr>
+            <w:r>
+              <w:rPr>
+                <w:b/>
+                <w:bCs/>
+                <w:sz w:val="28"/>
+                <w:szCs w:val="28"/>
+                <w:lang w:val="en-US"/>
+              </w:rPr>
               <w:t>Description</w:t>
             </w:r>
           </w:p>
@@ -603,25 +835,6 @@
         </w:tc>
         <w:tc>
           <w:tcPr>
-            <w:tcW w:w="1843" w:type="dxa"/>
-          </w:tcPr>
-          <w:p>
-            <w:pPr>
-              <w:jc w:val="center"/>
-              <w:rPr>
-                <w:lang w:val="en-US"/>
-              </w:rPr>
-            </w:pPr>
-            <w:r>
-              <w:rPr>
-                <w:lang w:val="en-US"/>
-              </w:rPr>
-              <w:t>63</w:t>
-            </w:r>
-          </w:p>
-        </w:tc>
-        <w:tc>
-          <w:tcPr>
             <w:tcW w:w="6804" w:type="dxa"/>
           </w:tcPr>
           <w:p>
@@ -634,16 +847,8 @@
               <w:rPr>
                 <w:lang w:val="en-US"/>
               </w:rPr>
-              <w:t xml:space="preserve">Bytes to prevent </w:t>
-            </w:r>
-            <w:proofErr w:type="spellStart"/>
-            <w:r>
-              <w:rPr>
-                <w:lang w:val="en-US"/>
-              </w:rPr>
-              <w:t>DDos</w:t>
-            </w:r>
-            <w:proofErr w:type="spellEnd"/>
+              <w:t>If there are successive incoming packets</w:t>
+            </w:r>
           </w:p>
         </w:tc>
       </w:tr>
@@ -663,32 +868,13 @@
               <w:rPr>
                 <w:lang w:val="en-US"/>
               </w:rPr>
-              <w:t>64</w:t>
-            </w:r>
-          </w:p>
-        </w:tc>
-        <w:tc>
-          <w:tcPr>
-            <w:tcW w:w="1843" w:type="dxa"/>
-          </w:tcPr>
-          <w:p>
-            <w:pPr>
-              <w:jc w:val="center"/>
-              <w:rPr>
-                <w:lang w:val="en-US"/>
-              </w:rPr>
-            </w:pPr>
-            <w:r>
-              <w:rPr>
-                <w:lang w:val="en-US"/>
-              </w:rPr>
-              <w:t>6</w:t>
-            </w:r>
-            <w:r>
-              <w:rPr>
-                <w:lang w:val="en-US"/>
-              </w:rPr>
-              <w:t>4</w:t>
+              <w:t>1,2</w:t>
+            </w:r>
+            <w:r>
+              <w:rPr>
+                <w:lang w:val="en-US"/>
+              </w:rPr>
+              <w:t>,3,4</w:t>
             </w:r>
           </w:p>
         </w:tc>
@@ -706,131 +892,7 @@
               <w:rPr>
                 <w:lang w:val="en-US"/>
               </w:rPr>
-              <w:t>Byte marking type of packet</w:t>
-            </w:r>
-          </w:p>
-        </w:tc>
-      </w:tr>
-      <w:tr>
-        <w:tc>
-          <w:tcPr>
-            <w:tcW w:w="1838" w:type="dxa"/>
-          </w:tcPr>
-          <w:p>
-            <w:pPr>
-              <w:jc w:val="center"/>
-              <w:rPr>
-                <w:lang w:val="en-US"/>
-              </w:rPr>
-            </w:pPr>
-            <w:r>
-              <w:rPr>
-                <w:lang w:val="en-US"/>
-              </w:rPr>
-              <w:t>65</w:t>
-            </w:r>
-          </w:p>
-        </w:tc>
-        <w:tc>
-          <w:tcPr>
-            <w:tcW w:w="1843" w:type="dxa"/>
-          </w:tcPr>
-          <w:p>
-            <w:pPr>
-              <w:jc w:val="center"/>
-              <w:rPr>
-                <w:lang w:val="en-US"/>
-              </w:rPr>
-            </w:pPr>
-            <w:r>
-              <w:rPr>
-                <w:lang w:val="en-US"/>
-              </w:rPr>
-              <w:t>76</w:t>
-            </w:r>
-          </w:p>
-        </w:tc>
-        <w:tc>
-          <w:tcPr>
-            <w:tcW w:w="6804" w:type="dxa"/>
-          </w:tcPr>
-          <w:p>
-            <w:pPr>
-              <w:rPr>
-                <w:lang w:val="en-US"/>
-              </w:rPr>
-            </w:pPr>
-            <w:r>
-              <w:rPr>
-                <w:lang w:val="en-US"/>
-              </w:rPr>
-              <w:t xml:space="preserve">Timestamp in form: </w:t>
-            </w:r>
-            <w:proofErr w:type="spellStart"/>
-            <w:r>
-              <w:rPr>
-                <w:lang w:val="en-US"/>
-              </w:rPr>
-              <w:t>YYYYMMDDHHmm</w:t>
-            </w:r>
-            <w:proofErr w:type="spellEnd"/>
-          </w:p>
-        </w:tc>
-      </w:tr>
-      <w:tr>
-        <w:tc>
-          <w:tcPr>
-            <w:tcW w:w="1838" w:type="dxa"/>
-          </w:tcPr>
-          <w:p>
-            <w:pPr>
-              <w:jc w:val="center"/>
-              <w:rPr>
-                <w:lang w:val="en-US"/>
-              </w:rPr>
-            </w:pPr>
-            <w:r>
-              <w:rPr>
-                <w:lang w:val="en-US"/>
-              </w:rPr>
-              <w:t>77</w:t>
-            </w:r>
-          </w:p>
-        </w:tc>
-        <w:tc>
-          <w:tcPr>
-            <w:tcW w:w="1843" w:type="dxa"/>
-          </w:tcPr>
-          <w:p>
-            <w:pPr>
-              <w:jc w:val="center"/>
-              <w:rPr>
-                <w:lang w:val="en-US"/>
-              </w:rPr>
-            </w:pPr>
-            <w:r>
-              <w:rPr>
-                <w:lang w:val="en-US"/>
-              </w:rPr>
-              <w:t>infinity</w:t>
-            </w:r>
-          </w:p>
-        </w:tc>
-        <w:tc>
-          <w:tcPr>
-            <w:tcW w:w="6804" w:type="dxa"/>
-          </w:tcPr>
-          <w:p>
-            <w:pPr>
-              <w:rPr>
-                <w:lang w:val="en-US"/>
-              </w:rPr>
-            </w:pPr>
-            <w:r>
-              <w:rPr>
-                <w:lang w:val="en-US"/>
-              </w:rPr>
-              <w:t>Encrypted data</w:t>
+              <w:t>Packet type</w:t>
             </w:r>
           </w:p>
         </w:tc>
@@ -842,23 +904,55 @@
           <w:lang w:val="en-US"/>
         </w:rPr>
       </w:pPr>
+    </w:p>
+    <w:p>
+      <w:pPr>
+        <w:pStyle w:val="Heading3"/>
+        <w:rPr>
+          <w:lang w:val="en-US"/>
+        </w:rPr>
+      </w:pPr>
+      <w:r>
+        <w:rPr>
+          <w:lang w:val="en-US"/>
+        </w:rPr>
+        <w:lastRenderedPageBreak/>
+        <w:t>4.1.</w:t>
+      </w:r>
+      <w:r>
+        <w:rPr>
+          <w:lang w:val="en-US"/>
+        </w:rPr>
+        <w:t>2</w:t>
+      </w:r>
+      <w:r>
+        <w:rPr>
+          <w:lang w:val="en-US"/>
+        </w:rPr>
+        <w:t xml:space="preserve">. </w:t>
+      </w:r>
+      <w:r>
+        <w:rPr>
+          <w:lang w:val="en-US"/>
+        </w:rPr>
+        <w:t>Packet type</w:t>
+      </w:r>
     </w:p>
     <w:tbl>
       <w:tblPr>
         <w:tblStyle w:val="TableGrid"/>
         <w:tblW w:w="0" w:type="auto"/>
-        <w:tblInd w:w="421" w:type="dxa"/>
+        <w:tblInd w:w="-5" w:type="dxa"/>
         <w:tblLook w:val="04A0" w:firstRow="1" w:lastRow="0" w:firstColumn="1" w:lastColumn="0" w:noHBand="0" w:noVBand="1"/>
       </w:tblPr>
       <w:tblGrid>
-        <w:gridCol w:w="2126"/>
-        <w:gridCol w:w="1559"/>
-        <w:gridCol w:w="5245"/>
+        <w:gridCol w:w="1838"/>
+        <w:gridCol w:w="6804"/>
       </w:tblGrid>
       <w:tr>
         <w:tc>
           <w:tcPr>
-            <w:tcW w:w="2126" w:type="dxa"/>
+            <w:tcW w:w="1838" w:type="dxa"/>
           </w:tcPr>
           <w:p>
             <w:pPr>
@@ -879,17 +973,9 @@
                 <w:szCs w:val="28"/>
                 <w:lang w:val="en-US"/>
               </w:rPr>
-              <w:t>Type of packet</w:t>
-            </w:r>
-          </w:p>
-        </w:tc>
-        <w:tc>
-          <w:tcPr>
-            <w:tcW w:w="1559" w:type="dxa"/>
-          </w:tcPr>
-          <w:p>
-            <w:pPr>
-              <w:jc w:val="center"/>
+              <w:t>Bit</w:t>
+            </w:r>
+            <w:r>
               <w:rPr>
                 <w:b/>
                 <w:bCs/>
@@ -897,8 +983,17 @@
                 <w:szCs w:val="28"/>
                 <w:lang w:val="en-US"/>
               </w:rPr>
-            </w:pPr>
-            <w:r>
+              <w:t xml:space="preserve"> value</w:t>
+            </w:r>
+          </w:p>
+        </w:tc>
+        <w:tc>
+          <w:tcPr>
+            <w:tcW w:w="6804" w:type="dxa"/>
+          </w:tcPr>
+          <w:p>
+            <w:pPr>
+              <w:jc w:val="center"/>
               <w:rPr>
                 <w:b/>
                 <w:bCs/>
@@ -906,17 +1001,8 @@
                 <w:szCs w:val="28"/>
                 <w:lang w:val="en-US"/>
               </w:rPr>
-              <w:t>Byte value</w:t>
-            </w:r>
-          </w:p>
-        </w:tc>
-        <w:tc>
-          <w:tcPr>
-            <w:tcW w:w="5245" w:type="dxa"/>
-          </w:tcPr>
-          <w:p>
-            <w:pPr>
-              <w:jc w:val="center"/>
+            </w:pPr>
+            <w:r>
               <w:rPr>
                 <w:b/>
                 <w:bCs/>
@@ -924,15 +1010,6 @@
                 <w:szCs w:val="28"/>
                 <w:lang w:val="en-US"/>
               </w:rPr>
-            </w:pPr>
-            <w:r>
-              <w:rPr>
-                <w:b/>
-                <w:bCs/>
-                <w:sz w:val="28"/>
-                <w:szCs w:val="28"/>
-                <w:lang w:val="en-US"/>
-              </w:rPr>
               <w:t>Description</w:t>
             </w:r>
           </w:p>
@@ -941,25 +1018,7 @@
       <w:tr>
         <w:tc>
           <w:tcPr>
-            <w:tcW w:w="2126" w:type="dxa"/>
-          </w:tcPr>
-          <w:p>
-            <w:pPr>
-              <w:rPr>
-                <w:lang w:val="en-US"/>
-              </w:rPr>
-            </w:pPr>
-            <w:r>
-              <w:rPr>
-                <w:lang w:val="en-US"/>
-              </w:rPr>
-              <w:t>Exchanging data</w:t>
-            </w:r>
-          </w:p>
-        </w:tc>
-        <w:tc>
-          <w:tcPr>
-            <w:tcW w:w="1559" w:type="dxa"/>
+            <w:tcW w:w="1838" w:type="dxa"/>
           </w:tcPr>
           <w:p>
             <w:pPr>
@@ -974,23 +1033,29 @@
               </w:rPr>
               <w:t>0</w:t>
             </w:r>
-          </w:p>
-        </w:tc>
-        <w:tc>
-          <w:tcPr>
-            <w:tcW w:w="5245" w:type="dxa"/>
-          </w:tcPr>
-          <w:p>
-            <w:pPr>
-              <w:rPr>
-                <w:lang w:val="en-US"/>
-              </w:rPr>
-            </w:pPr>
-            <w:r>
-              <w:rPr>
-                <w:lang w:val="en-US"/>
-              </w:rPr>
-              <w:t>Packet to exchange data</w:t>
+            <w:r>
+              <w:rPr>
+                <w:lang w:val="en-US"/>
+              </w:rPr>
+              <w:t>000</w:t>
+            </w:r>
+          </w:p>
+        </w:tc>
+        <w:tc>
+          <w:tcPr>
+            <w:tcW w:w="6804" w:type="dxa"/>
+          </w:tcPr>
+          <w:p>
+            <w:pPr>
+              <w:rPr>
+                <w:lang w:val="en-US"/>
+              </w:rPr>
+            </w:pPr>
+            <w:r>
+              <w:rPr>
+                <w:lang w:val="en-US"/>
+              </w:rPr>
+              <w:t>Send data</w:t>
             </w:r>
           </w:p>
         </w:tc>
@@ -998,27 +1063,7 @@
       <w:tr>
         <w:tc>
           <w:tcPr>
-            <w:tcW w:w="2126" w:type="dxa"/>
-          </w:tcPr>
-          <w:p>
-            <w:pPr>
-              <w:rPr>
-                <w:lang w:val="en-US"/>
-              </w:rPr>
-            </w:pPr>
-            <w:proofErr w:type="spellStart"/>
-            <w:r>
-              <w:rPr>
-                <w:lang w:val="en-US"/>
-              </w:rPr>
-              <w:t>ExchangeACK</w:t>
-            </w:r>
-            <w:proofErr w:type="spellEnd"/>
-          </w:p>
-        </w:tc>
-        <w:tc>
-          <w:tcPr>
-            <w:tcW w:w="1559" w:type="dxa"/>
+            <w:tcW w:w="1838" w:type="dxa"/>
           </w:tcPr>
           <w:p>
             <w:pPr>
@@ -1031,45 +1076,33 @@
               <w:rPr>
                 <w:lang w:val="en-US"/>
               </w:rPr>
-              <w:t>1</w:t>
-            </w:r>
-          </w:p>
-        </w:tc>
-        <w:tc>
-          <w:tcPr>
-            <w:tcW w:w="5245" w:type="dxa"/>
-          </w:tcPr>
-          <w:p>
-            <w:pPr>
-              <w:rPr>
-                <w:lang w:val="en-US"/>
-              </w:rPr>
-            </w:pPr>
+              <w:t>0001</w:t>
+            </w:r>
+          </w:p>
+        </w:tc>
+        <w:tc>
+          <w:tcPr>
+            <w:tcW w:w="6804" w:type="dxa"/>
+          </w:tcPr>
+          <w:p>
+            <w:pPr>
+              <w:rPr>
+                <w:lang w:val="en-US"/>
+              </w:rPr>
+            </w:pPr>
+            <w:r>
+              <w:rPr>
+                <w:lang w:val="en-US"/>
+              </w:rPr>
+              <w:t>Send hash</w:t>
+            </w:r>
           </w:p>
         </w:tc>
       </w:tr>
       <w:tr>
         <w:tc>
           <w:tcPr>
-            <w:tcW w:w="2126" w:type="dxa"/>
-          </w:tcPr>
-          <w:p>
-            <w:pPr>
-              <w:rPr>
-                <w:lang w:val="en-US"/>
-              </w:rPr>
-            </w:pPr>
-            <w:r>
-              <w:rPr>
-                <w:lang w:val="en-US"/>
-              </w:rPr>
-              <w:t>Update resource</w:t>
-            </w:r>
-          </w:p>
-        </w:tc>
-        <w:tc>
-          <w:tcPr>
-            <w:tcW w:w="1559" w:type="dxa"/>
+            <w:tcW w:w="1838" w:type="dxa"/>
           </w:tcPr>
           <w:p>
             <w:pPr>
@@ -1082,31 +1115,25 @@
               <w:rPr>
                 <w:lang w:val="en-US"/>
               </w:rPr>
-              <w:t>2</w:t>
-            </w:r>
-          </w:p>
-        </w:tc>
-        <w:tc>
-          <w:tcPr>
-            <w:tcW w:w="5245" w:type="dxa"/>
-          </w:tcPr>
-          <w:p>
-            <w:pPr>
-              <w:rPr>
-                <w:lang w:val="en-US"/>
-              </w:rPr>
-            </w:pPr>
-            <w:r>
-              <w:rPr>
-                <w:lang w:val="en-US"/>
-              </w:rPr>
-              <w:t>Packet to update</w:t>
-            </w:r>
-            <w:r>
-              <w:rPr>
-                <w:lang w:val="en-US"/>
-              </w:rPr>
-              <w:t xml:space="preserve"> resources</w:t>
+              <w:t>0010</w:t>
+            </w:r>
+          </w:p>
+        </w:tc>
+        <w:tc>
+          <w:tcPr>
+            <w:tcW w:w="6804" w:type="dxa"/>
+          </w:tcPr>
+          <w:p>
+            <w:pPr>
+              <w:rPr>
+                <w:lang w:val="en-US"/>
+              </w:rPr>
+            </w:pPr>
+            <w:r>
+              <w:rPr>
+                <w:lang w:val="en-US"/>
+              </w:rPr>
+              <w:t>Send public key</w:t>
             </w:r>
           </w:p>
         </w:tc>
@@ -1114,28 +1141,7 @@
       <w:tr>
         <w:tc>
           <w:tcPr>
-            <w:tcW w:w="2126" w:type="dxa"/>
-          </w:tcPr>
-          <w:p>
-            <w:pPr>
-              <w:rPr>
-                <w:lang w:val="en-US"/>
-              </w:rPr>
-            </w:pPr>
-            <w:proofErr w:type="spellStart"/>
-            <w:r>
-              <w:rPr>
-                <w:lang w:val="en-US"/>
-              </w:rPr>
-              <w:lastRenderedPageBreak/>
-              <w:t>UpdateACK</w:t>
-            </w:r>
-            <w:proofErr w:type="spellEnd"/>
-          </w:p>
-        </w:tc>
-        <w:tc>
-          <w:tcPr>
-            <w:tcW w:w="1559" w:type="dxa"/>
+            <w:tcW w:w="1838" w:type="dxa"/>
           </w:tcPr>
           <w:p>
             <w:pPr>
@@ -1148,26 +1154,182 @@
               <w:rPr>
                 <w:lang w:val="en-US"/>
               </w:rPr>
-              <w:t>3</w:t>
-            </w:r>
-            <w:r>
-              <w:rPr>
-                <w:lang w:val="en-US"/>
-              </w:rPr>
-              <w:t>utils</w:t>
-            </w:r>
-          </w:p>
-        </w:tc>
-        <w:tc>
-          <w:tcPr>
-            <w:tcW w:w="5245" w:type="dxa"/>
-          </w:tcPr>
-          <w:p>
-            <w:pPr>
-              <w:rPr>
-                <w:lang w:val="en-US"/>
-              </w:rPr>
-            </w:pPr>
+              <w:t>0011</w:t>
+            </w:r>
+          </w:p>
+        </w:tc>
+        <w:tc>
+          <w:tcPr>
+            <w:tcW w:w="6804" w:type="dxa"/>
+          </w:tcPr>
+          <w:p>
+            <w:pPr>
+              <w:rPr>
+                <w:lang w:val="en-US"/>
+              </w:rPr>
+            </w:pPr>
+            <w:r>
+              <w:rPr>
+                <w:lang w:val="en-US"/>
+              </w:rPr>
+              <w:t>Send asymmetric key</w:t>
+            </w:r>
+          </w:p>
+        </w:tc>
+      </w:tr>
+      <w:tr>
+        <w:tc>
+          <w:tcPr>
+            <w:tcW w:w="1838" w:type="dxa"/>
+          </w:tcPr>
+          <w:p>
+            <w:pPr>
+              <w:jc w:val="center"/>
+              <w:rPr>
+                <w:lang w:val="en-US"/>
+              </w:rPr>
+            </w:pPr>
+            <w:r>
+              <w:rPr>
+                <w:lang w:val="en-US"/>
+              </w:rPr>
+              <w:t>0100</w:t>
+            </w:r>
+          </w:p>
+        </w:tc>
+        <w:tc>
+          <w:tcPr>
+            <w:tcW w:w="6804" w:type="dxa"/>
+          </w:tcPr>
+          <w:p>
+            <w:pPr>
+              <w:rPr>
+                <w:lang w:val="en-US"/>
+              </w:rPr>
+            </w:pPr>
+            <w:r>
+              <w:rPr>
+                <w:lang w:val="en-US"/>
+              </w:rPr>
+              <w:t>Response hash permitted</w:t>
+            </w:r>
+          </w:p>
+        </w:tc>
+      </w:tr>
+      <w:tr>
+        <w:tc>
+          <w:tcPr>
+            <w:tcW w:w="1838" w:type="dxa"/>
+          </w:tcPr>
+          <w:p>
+            <w:pPr>
+              <w:jc w:val="center"/>
+              <w:rPr>
+                <w:lang w:val="en-US"/>
+              </w:rPr>
+            </w:pPr>
+            <w:r>
+              <w:rPr>
+                <w:lang w:val="en-US"/>
+              </w:rPr>
+              <w:t>0101</w:t>
+            </w:r>
+          </w:p>
+        </w:tc>
+        <w:tc>
+          <w:tcPr>
+            <w:tcW w:w="6804" w:type="dxa"/>
+          </w:tcPr>
+          <w:p>
+            <w:pPr>
+              <w:rPr>
+                <w:lang w:val="en-US"/>
+              </w:rPr>
+            </w:pPr>
+            <w:r>
+              <w:rPr>
+                <w:lang w:val="en-US"/>
+              </w:rPr>
+              <w:t>Response hash prohibited</w:t>
+            </w:r>
+          </w:p>
+        </w:tc>
+      </w:tr>
+      <w:tr>
+        <w:tc>
+          <w:tcPr>
+            <w:tcW w:w="1838" w:type="dxa"/>
+          </w:tcPr>
+          <w:p>
+            <w:pPr>
+              <w:jc w:val="center"/>
+              <w:rPr>
+                <w:lang w:val="en-US"/>
+              </w:rPr>
+            </w:pPr>
+            <w:r>
+              <w:rPr>
+                <w:lang w:val="en-US"/>
+              </w:rPr>
+              <w:t>0110</w:t>
+            </w:r>
+          </w:p>
+        </w:tc>
+        <w:tc>
+          <w:tcPr>
+            <w:tcW w:w="6804" w:type="dxa"/>
+          </w:tcPr>
+          <w:p>
+            <w:pPr>
+              <w:rPr>
+                <w:lang w:val="en-US"/>
+              </w:rPr>
+            </w:pPr>
+            <w:r>
+              <w:rPr>
+                <w:lang w:val="en-US"/>
+              </w:rPr>
+              <w:t>Request public key from server</w:t>
+            </w:r>
+          </w:p>
+        </w:tc>
+      </w:tr>
+      <w:tr>
+        <w:tc>
+          <w:tcPr>
+            <w:tcW w:w="1838" w:type="dxa"/>
+          </w:tcPr>
+          <w:p>
+            <w:pPr>
+              <w:jc w:val="center"/>
+              <w:rPr>
+                <w:lang w:val="en-US"/>
+              </w:rPr>
+            </w:pPr>
+            <w:r>
+              <w:rPr>
+                <w:lang w:val="en-US"/>
+              </w:rPr>
+              <w:t>1111</w:t>
+            </w:r>
+          </w:p>
+        </w:tc>
+        <w:tc>
+          <w:tcPr>
+            <w:tcW w:w="6804" w:type="dxa"/>
+          </w:tcPr>
+          <w:p>
+            <w:pPr>
+              <w:rPr>
+                <w:lang w:val="en-US"/>
+              </w:rPr>
+            </w:pPr>
+            <w:r>
+              <w:rPr>
+                <w:lang w:val="en-US"/>
+              </w:rPr>
+              <w:t>Response Internal Err</w:t>
+            </w:r>
           </w:p>
         </w:tc>
       </w:tr>
@@ -1178,182 +1340,6 @@
           <w:lang w:val="en-US"/>
         </w:rPr>
       </w:pPr>
-    </w:p>
-    <w:p>
-      <w:pPr>
-        <w:pStyle w:val="Heading2"/>
-        <w:rPr>
-          <w:lang w:val="en-US"/>
-        </w:rPr>
-      </w:pPr>
-      <w:r>
-        <w:rPr>
-          <w:lang w:val="en-US"/>
-        </w:rPr>
-        <w:t>4.1. Exchanging new resources everyday</w:t>
-      </w:r>
-    </w:p>
-    <w:p>
-      <w:pPr>
-        <w:rPr>
-          <w:lang w:val="en-US"/>
-        </w:rPr>
-      </w:pPr>
-      <w:r>
-        <w:rPr>
-          <w:lang w:val="en-US"/>
-        </w:rPr>
-        <w:t xml:space="preserve">At </w:t>
-      </w:r>
-      <w:r>
-        <w:rPr>
-          <w:lang w:val="en-US"/>
-        </w:rPr>
-        <w:t>specified time of the day, server and client exchange the following:</w:t>
-      </w:r>
-    </w:p>
-    <w:p>
-      <w:pPr>
-        <w:rPr>
-          <w:lang w:val="en-US"/>
-        </w:rPr>
-      </w:pPr>
-      <w:r>
-        <w:rPr>
-          <w:lang w:val="en-US"/>
-        </w:rPr>
-        <w:tab/>
-        <w:t>- new AES key for latter day</w:t>
-      </w:r>
-    </w:p>
-    <w:p>
-      <w:pPr>
-        <w:rPr>
-          <w:lang w:val="en-US"/>
-        </w:rPr>
-      </w:pPr>
-      <w:r>
-        <w:rPr>
-          <w:lang w:val="en-US"/>
-        </w:rPr>
-        <w:tab/>
-        <w:t xml:space="preserve">- new secret string for </w:t>
-      </w:r>
-      <w:proofErr w:type="spellStart"/>
-      <w:r>
-        <w:rPr>
-          <w:lang w:val="en-US"/>
-        </w:rPr>
-        <w:t>DDos</w:t>
-      </w:r>
-      <w:proofErr w:type="spellEnd"/>
-      <w:r>
-        <w:rPr>
-          <w:lang w:val="en-US"/>
-        </w:rPr>
-        <w:t xml:space="preserve"> prevention</w:t>
-      </w:r>
-    </w:p>
-    <w:p>
-      <w:pPr>
-        <w:rPr>
-          <w:lang w:val="en-US"/>
-        </w:rPr>
-      </w:pPr>
-      <w:r>
-        <w:rPr>
-          <w:lang w:val="en-US"/>
-        </w:rPr>
-        <w:tab/>
-        <w:t>- timestamp for exchanging resources the latter day</w:t>
-      </w:r>
-    </w:p>
-    <w:p>
-      <w:pPr>
-        <w:pStyle w:val="Heading2"/>
-        <w:rPr>
-          <w:lang w:val="en-US"/>
-        </w:rPr>
-      </w:pPr>
-      <w:r>
-        <w:rPr>
-          <w:lang w:val="en-US"/>
-        </w:rPr>
-        <w:t>4.</w:t>
-      </w:r>
-      <w:r>
-        <w:rPr>
-          <w:lang w:val="en-US"/>
-        </w:rPr>
-        <w:t>2</w:t>
-      </w:r>
-      <w:r>
-        <w:rPr>
-          <w:lang w:val="en-US"/>
-        </w:rPr>
-        <w:t>. Mechanism to prevent</w:t>
-      </w:r>
-      <w:r>
-        <w:rPr>
-          <w:lang w:val="en-US"/>
-        </w:rPr>
-        <w:t xml:space="preserve"> </w:t>
-      </w:r>
-      <w:proofErr w:type="spellStart"/>
-      <w:r>
-        <w:rPr>
-          <w:lang w:val="en-US"/>
-        </w:rPr>
-        <w:t>DDos</w:t>
-      </w:r>
-      <w:proofErr w:type="spellEnd"/>
-    </w:p>
-    <w:p>
-      <w:pPr>
-        <w:rPr>
-          <w:lang w:val="en-US"/>
-        </w:rPr>
-      </w:pPr>
-      <w:r>
-        <w:rPr>
-          <w:lang w:val="en-US"/>
-        </w:rPr>
-        <w:t xml:space="preserve">In each packet exchanged, there are first 64 bytes reserved for preventing </w:t>
-      </w:r>
-      <w:proofErr w:type="spellStart"/>
-      <w:r>
-        <w:rPr>
-          <w:lang w:val="en-US"/>
-        </w:rPr>
-        <w:t>DDos</w:t>
-      </w:r>
-      <w:proofErr w:type="spellEnd"/>
-      <w:r>
-        <w:rPr>
-          <w:lang w:val="en-US"/>
-        </w:rPr>
-        <w:t>. These 64 bytes are SHA 256 hash value (in hexadecimal form) of a secret string exchanged in Updating resources session.</w:t>
-      </w:r>
-    </w:p>
-    <w:p>
-      <w:pPr>
-        <w:rPr>
-          <w:lang w:val="en-US"/>
-        </w:rPr>
-      </w:pPr>
-    </w:p>
-    <w:p>
-      <w:pPr>
-        <w:rPr>
-          <w:lang w:val="en-US"/>
-        </w:rPr>
-      </w:pPr>
-      <w:r>
-        <w:rPr>
-          <w:lang w:val="en-US"/>
-        </w:rPr>
-        <w:t>The secret string is renewed every day. It occurs at Updating resources session.</w:t>
-      </w:r>
     </w:p>
     <w:sectPr>
       <w:pgSz w:w="12240" w:h="15840"/>
@@ -1366,7 +1352,7 @@
 </file>
 
 <file path=word/numbering.xml><?xml version="1.0" encoding="utf-8"?>
-<w:numbering xmlns:wpc="http://schemas.microsoft.com/office/word/2010/wordprocessingCanvas" xmlns:cx="http://schemas.microsoft.com/office/drawing/2014/chartex" xmlns:cx1="http://schemas.microsoft.com/office/drawing/2015/9/8/chartex" xmlns:cx2="http://schemas.microsoft.com/office/drawing/2015/10/21/chartex" xmlns:cx3="http://schemas.microsoft.com/office/drawing/2016/5/9/chartex" xmlns:cx4="http://schemas.microsoft.com/office/drawing/2016/5/10/chartex" xmlns:cx5="http://schemas.microsoft.com/office/drawing/2016/5/11/chartex" xmlns:cx6="http://schemas.microsoft.com/office/drawing/2016/5/12/chartex" xmlns:cx7="http://schemas.microsoft.com/office/drawing/2016/5/13/chartex" xmlns:cx8="http://schemas.microsoft.com/office/drawing/2016/5/14/chartex" xmlns:mc="http://schemas.openxmlformats.org/markup-compatibility/2006" xmlns:aink="http://schemas.microsoft.com/office/drawing/2016/ink" xmlns:am3d="http://schemas.microsoft.com/office/drawing/2017/model3d" xmlns:o="urn:schemas-microsoft-com:office:office" xmlns:r="http://schemas.openxmlformats.org/officeDocument/2006/relationships" xmlns:m="http://schemas.openxmlformats.org/officeDocument/2006/math" xmlns:v="urn:schemas-microsoft-com:vml" xmlns:wp14="http://schemas.microsoft.com/office/word/2010/wordprocessingDrawing" xmlns:wp="http://schemas.openxmlformats.org/drawingml/2006/wordprocessingDrawing" xmlns:w10="urn:schemas-microsoft-com:office:word" xmlns:w="http://schemas.openxmlformats.org/wordprocessingml/2006/main" xmlns:w14="http://schemas.microsoft.com/office/word/2010/wordml" xmlns:w15="http://schemas.microsoft.com/office/word/2012/wordml" xmlns:w16cex="http://schemas.microsoft.com/office/word/2018/wordml/cex" xmlns:w16cid="http://schemas.microsoft.com/office/word/2016/wordml/cid" xmlns:w16="http://schemas.microsoft.com/office/word/2018/wordml" xmlns:w16se="http://schemas.microsoft.com/office/word/2015/wordml/symex" xmlns:wpg="http://schemas.microsoft.com/office/word/2010/wordprocessingGroup" xmlns:wpi="http://schemas.microsoft.com/office/word/2010/wordprocessingInk" xmlns:wne="http://schemas.microsoft.com/office/word/2006/wordml" xmlns:wps="http://schemas.microsoft.com/office/word/2010/wordprocessingShape" mc:Ignorable="w14 w15 w16se w16cid w16 w16cex wp14">
+<w:numbering xmlns:wpc="http://schemas.microsoft.com/office/word/2010/wordprocessingCanvas" xmlns:cx="http://schemas.microsoft.com/office/drawing/2014/chartex" xmlns:cx1="http://schemas.microsoft.com/office/drawing/2015/9/8/chartex" xmlns:cx2="http://schemas.microsoft.com/office/drawing/2015/10/21/chartex" xmlns:cx3="http://schemas.microsoft.com/office/drawing/2016/5/9/chartex" xmlns:cx4="http://schemas.microsoft.com/office/drawing/2016/5/10/chartex" xmlns:cx5="http://schemas.microsoft.com/office/drawing/2016/5/11/chartex" xmlns:cx6="http://schemas.microsoft.com/office/drawing/2016/5/12/chartex" xmlns:cx7="http://schemas.microsoft.com/office/drawing/2016/5/13/chartex" xmlns:cx8="http://schemas.microsoft.com/office/drawing/2016/5/14/chartex" xmlns:mc="http://schemas.openxmlformats.org/markup-compatibility/2006" xmlns:aink="http://schemas.microsoft.com/office/drawing/2016/ink" xmlns:am3d="http://schemas.microsoft.com/office/drawing/2017/model3d" xmlns:o="urn:schemas-microsoft-com:office:office" xmlns:r="http://schemas.openxmlformats.org/officeDocument/2006/relationships" xmlns:m="http://schemas.openxmlformats.org/officeDocument/2006/math" xmlns:v="urn:schemas-microsoft-com:vml" xmlns:wp14="http://schemas.microsoft.com/office/word/2010/wordprocessingDrawing" xmlns:wp="http://schemas.openxmlformats.org/drawingml/2006/wordprocessingDrawing" xmlns:w10="urn:schemas-microsoft-com:office:word" xmlns:w="http://schemas.openxmlformats.org/wordprocessingml/2006/main" xmlns:w14="http://schemas.microsoft.com/office/word/2010/wordml" xmlns:w15="http://schemas.microsoft.com/office/word/2012/wordml" xmlns:w16cex="http://schemas.microsoft.com/office/word/2018/wordml/cex" xmlns:w16cid="http://schemas.microsoft.com/office/word/2016/wordml/cid" xmlns:w16="http://schemas.microsoft.com/office/word/2018/wordml" xmlns:w16sdtdh="http://schemas.microsoft.com/office/word/2020/wordml/sdtdatahash" xmlns:w16se="http://schemas.microsoft.com/office/word/2015/wordml/symex" xmlns:wpg="http://schemas.microsoft.com/office/word/2010/wordprocessingGroup" xmlns:wpi="http://schemas.microsoft.com/office/word/2010/wordprocessingInk" xmlns:wne="http://schemas.microsoft.com/office/word/2006/wordml" xmlns:wps="http://schemas.microsoft.com/office/word/2010/wordprocessingShape" mc:Ignorable="w14 w15 w16se w16cid w16 w16cex w16sdtdh wp14">
   <w:abstractNum w:abstractNumId="0" w15:restartNumberingAfterBreak="0">
     <w:nsid w:val="54852EC8"/>
     <w:multiLevelType w:val="hybridMultilevel"/>
@@ -1603,7 +1589,7 @@
 </file>
 
 <file path=word/styles.xml><?xml version="1.0" encoding="utf-8"?>
-<w:styles xmlns:mc="http://schemas.openxmlformats.org/markup-compatibility/2006" xmlns:r="http://schemas.openxmlformats.org/officeDocument/2006/relationships" xmlns:w="http://schemas.openxmlformats.org/wordprocessingml/2006/main" xmlns:w14="http://schemas.microsoft.com/office/word/2010/wordml" xmlns:w15="http://schemas.microsoft.com/office/word/2012/wordml" xmlns:w16cex="http://schemas.microsoft.com/office/word/2018/wordml/cex" xmlns:w16cid="http://schemas.microsoft.com/office/word/2016/wordml/cid" xmlns:w16="http://schemas.microsoft.com/office/word/2018/wordml" xmlns:w16se="http://schemas.microsoft.com/office/word/2015/wordml/symex" mc:Ignorable="w14 w15 w16se w16cid w16 w16cex">
+<w:styles xmlns:mc="http://schemas.openxmlformats.org/markup-compatibility/2006" xmlns:r="http://schemas.openxmlformats.org/officeDocument/2006/relationships" xmlns:w="http://schemas.openxmlformats.org/wordprocessingml/2006/main" xmlns:w14="http://schemas.microsoft.com/office/word/2010/wordml" xmlns:w15="http://schemas.microsoft.com/office/word/2012/wordml" xmlns:w16cex="http://schemas.microsoft.com/office/word/2018/wordml/cex" xmlns:w16cid="http://schemas.microsoft.com/office/word/2016/wordml/cid" xmlns:w16="http://schemas.microsoft.com/office/word/2018/wordml" xmlns:w16sdtdh="http://schemas.microsoft.com/office/word/2020/wordml/sdtdatahash" xmlns:w16se="http://schemas.microsoft.com/office/word/2015/wordml/symex" mc:Ignorable="w14 w15 w16se w16cid w16 w16cex w16sdtdh">
   <w:docDefaults>
     <w:rPrDefault>
       <w:rPr>

</xml_diff>